<commit_message>
On branch master  Changes to be committed: 	modified:   f2.docx
	SOmething about my changes
</commit_message>
<xml_diff>
--- a/f2.docx
+++ b/f2.docx
@@ -30,6 +30,15 @@
                 <w:b/>
                 <w:lang w:val="en-US"/>
               </w:rPr>
+              <w:t>sdfsdfsdfsf</w:t>
+            </w:r>
+            <w:bookmarkStart w:id="0" w:name="_GoBack"/>
+            <w:bookmarkEnd w:id="0"/>
+            <w:r>
+              <w:rPr>
+                <w:b/>
+                <w:lang w:val="en-US"/>
+              </w:rPr>
               <w:t>qwwqwqeqwe</w:t>
             </w:r>
             <w:r>
@@ -140,8 +149,6 @@
         </w:rPr>
         <w:t>sdfgh</w:t>
       </w:r>
-      <w:bookmarkStart w:id="0" w:name="_GoBack"/>
-      <w:bookmarkEnd w:id="0"/>
     </w:p>
     <w:sectPr>
       <w:pgSz w:w="11906" w:h="16838"/>

</xml_diff>

<commit_message>
Changes to be committed: modified:   f2.docx
</commit_message>
<xml_diff>
--- a/f2.docx
+++ b/f2.docx
@@ -32,8 +32,6 @@
               </w:rPr>
               <w:t>sdfsdfsdfsf</w:t>
             </w:r>
-            <w:bookmarkStart w:id="0" w:name="_GoBack"/>
-            <w:bookmarkEnd w:id="0"/>
             <w:r>
               <w:rPr>
                 <w:b/>
@@ -147,8 +145,128 @@
         <w:rPr>
           <w:lang w:val="en-US"/>
         </w:rPr>
-        <w:t>sdfgh</w:t>
-      </w:r>
+        <w:t>S</w:t>
+      </w:r>
+      <w:r>
+        <w:rPr>
+          <w:lang w:val="en-US"/>
+        </w:rPr>
+        <w:t>dfgh</w:t>
+      </w:r>
+      <w:r>
+        <w:rPr>
+          <w:lang w:val="en-US"/>
+        </w:rPr>
+        <w:tab/>
+        <w:t>23456754</w:t>
+      </w:r>
+      <w:r>
+        <w:rPr>
+          <w:lang w:val="en-US"/>
+        </w:rPr>
+        <w:br/>
+        <w:t>dfsf</w:t>
+      </w:r>
+      <w:r>
+        <w:rPr>
+          <w:lang w:val="en-US"/>
+        </w:rPr>
+        <w:br/>
+        <w:t>ds</w:t>
+      </w:r>
+    </w:p>
+    <w:p>
+      <w:pPr>
+        <w:rPr>
+          <w:lang w:val="en-US"/>
+        </w:rPr>
+      </w:pPr>
+      <w:r>
+        <w:rPr>
+          <w:lang w:val="en-US"/>
+        </w:rPr>
+        <w:t>Fs</w:t>
+      </w:r>
+    </w:p>
+    <w:p>
+      <w:pPr>
+        <w:rPr>
+          <w:lang w:val="en-US"/>
+        </w:rPr>
+      </w:pPr>
+      <w:r>
+        <w:rPr>
+          <w:lang w:val="en-US"/>
+        </w:rPr>
+        <w:t>Dfsd</w:t>
+      </w:r>
+    </w:p>
+    <w:p>
+      <w:pPr>
+        <w:rPr>
+          <w:lang w:val="en-US"/>
+        </w:rPr>
+      </w:pPr>
+      <w:r>
+        <w:rPr>
+          <w:lang w:val="en-US"/>
+        </w:rPr>
+        <w:t>F</w:t>
+      </w:r>
+    </w:p>
+    <w:p>
+      <w:pPr>
+        <w:rPr>
+          <w:lang w:val="en-US"/>
+        </w:rPr>
+      </w:pPr>
+      <w:r>
+        <w:rPr>
+          <w:lang w:val="en-US"/>
+        </w:rPr>
+        <w:t>Dsfs</w:t>
+      </w:r>
+    </w:p>
+    <w:p>
+      <w:pPr>
+        <w:rPr>
+          <w:lang w:val="en-US"/>
+        </w:rPr>
+      </w:pPr>
+      <w:r>
+        <w:rPr>
+          <w:lang w:val="en-US"/>
+        </w:rPr>
+        <w:t>Df</w:t>
+      </w:r>
+    </w:p>
+    <w:p>
+      <w:pPr>
+        <w:rPr>
+          <w:lang w:val="en-US"/>
+        </w:rPr>
+      </w:pPr>
+      <w:r>
+        <w:rPr>
+          <w:lang w:val="en-US"/>
+        </w:rPr>
+        <w:t>Sdf</w:t>
+      </w:r>
+    </w:p>
+    <w:p>
+      <w:pPr>
+        <w:rPr>
+          <w:lang w:val="en-US"/>
+        </w:rPr>
+      </w:pPr>
+      <w:r>
+        <w:rPr>
+          <w:lang w:val="en-US"/>
+        </w:rPr>
+        <w:t>dsf</w:t>
+      </w:r>
+      <w:bookmarkStart w:id="0" w:name="_GoBack"/>
+      <w:bookmarkEnd w:id="0"/>
     </w:p>
     <w:sectPr>
       <w:pgSz w:w="11906" w:h="16838"/>

</xml_diff>